<commit_message>
Finished Ch.11 - 1635
</commit_message>
<xml_diff>
--- a/Chapter 11.docx
+++ b/Chapter 11.docx
@@ -79,7 +79,23 @@
           <w:i/>
           <w:iCs/>
         </w:rPr>
-        <w:t>It hurt. It was uncomfortable. But she would have gladly taken ten times this pain if those boys would just leave her alone.</w:t>
+        <w:t xml:space="preserve">It hurt. It was uncomfortable. But she would have gladly taken </w:t>
+      </w:r>
+      <w:proofErr w:type="gramStart"/>
+      <w:r>
+        <w:rPr>
+          <w:i/>
+          <w:iCs/>
+        </w:rPr>
+        <w:t>ten times this pain</w:t>
+      </w:r>
+      <w:proofErr w:type="gramEnd"/>
+      <w:r>
+        <w:rPr>
+          <w:i/>
+          <w:iCs/>
+        </w:rPr>
+        <w:t xml:space="preserve"> if those boys would just leave her alone.</w:t>
       </w:r>
     </w:p>
     <w:p>
@@ -175,7 +191,23 @@
           <w:i/>
           <w:iCs/>
         </w:rPr>
-        <w:t>Something struck her side—hard.</w:t>
+        <w:t xml:space="preserve">Something struck her </w:t>
+      </w:r>
+      <w:proofErr w:type="gramStart"/>
+      <w:r>
+        <w:rPr>
+          <w:i/>
+          <w:iCs/>
+        </w:rPr>
+        <w:t>side—hard</w:t>
+      </w:r>
+      <w:proofErr w:type="gramEnd"/>
+      <w:r>
+        <w:rPr>
+          <w:i/>
+          <w:iCs/>
+        </w:rPr>
+        <w:t>.</w:t>
       </w:r>
     </w:p>
     <w:p>
@@ -271,28 +303,7 @@
           <w:i/>
           <w:iCs/>
         </w:rPr>
-        <w:t xml:space="preserve">Go away. Please. </w:t>
-      </w:r>
-      <w:r>
-        <w:rPr>
-          <w:i/>
-          <w:iCs/>
-        </w:rPr>
-        <w:t>Just g</w:t>
-      </w:r>
-      <w:r>
-        <w:rPr>
-          <w:i/>
-          <w:iCs/>
-        </w:rPr>
-        <w:t>o away</w:t>
-      </w:r>
-      <w:r>
-        <w:rPr>
-          <w:i/>
-          <w:iCs/>
-        </w:rPr>
-        <w:t>.</w:t>
+        <w:t>Go away. Please. Just go away.</w:t>
       </w:r>
     </w:p>
     <w:p>
@@ -355,10 +366,18 @@
         <w:ind w:firstLine="720"/>
       </w:pPr>
       <w:r>
-        <w:t>She jerked upright, heart hammering. Across from her, Gracie lay crumpled on the floor beside the shattered remains of the jar, motionless</w:t>
-      </w:r>
-      <w:r>
-        <w:t xml:space="preserve">—face in anguish. </w:t>
+        <w:t xml:space="preserve">She jerked upright, heart hammering. Across from her, Gracie lay crumpled on the floor beside the shattered remains of the jar, </w:t>
+      </w:r>
+      <w:proofErr w:type="gramStart"/>
+      <w:r>
+        <w:t>motionless</w:t>
+      </w:r>
+      <w:r>
+        <w:t>—face</w:t>
+      </w:r>
+      <w:proofErr w:type="gramEnd"/>
+      <w:r>
+        <w:t xml:space="preserve"> in anguish. </w:t>
       </w:r>
     </w:p>
     <w:p>
@@ -422,7 +441,15 @@
         <w:ind w:firstLine="720"/>
       </w:pPr>
       <w:r>
-        <w:t xml:space="preserve">Gracie nodded. Her face was pale, her hands </w:t>
+        <w:t xml:space="preserve">Gracie nodded. Her face was </w:t>
+      </w:r>
+      <w:proofErr w:type="gramStart"/>
+      <w:r>
+        <w:t>pale,</w:t>
+      </w:r>
+      <w:proofErr w:type="gramEnd"/>
+      <w:r>
+        <w:t xml:space="preserve"> her hands </w:t>
       </w:r>
       <w:r>
         <w:t>shook</w:t>
@@ -472,7 +499,15 @@
         <w:ind w:firstLine="720"/>
       </w:pPr>
       <w:r>
-        <w:t>Gracie squinted, her brow furrowing. “Wall-ball…? No. No, I—he just got home from school. And I—he…” She shook her head, trying to untangle the memory. “Lincoln runs to his room. Locks the door. His pants are wet—but not from him. Some kids doused him with water and then mocked him for peeing his pants. His mom came, banging on the door, telling him to open up. He refuses, but she gets a key and comes in anyway.”</w:t>
+        <w:t xml:space="preserve">Gracie squinted, her brow furrowing. “Wall-ball…? No. No, I—he just got home from school. And I—he…” She shook her head, trying to untangle the memory. “Lincoln runs to his room. Locks the door. His pants are wet—but not from him. Some kids doused him with water and then mocked him for peeing his pants. His mom came, banging on the door, telling him to </w:t>
+      </w:r>
+      <w:proofErr w:type="gramStart"/>
+      <w:r>
+        <w:t>open up</w:t>
+      </w:r>
+      <w:proofErr w:type="gramEnd"/>
+      <w:r>
+        <w:t>. He refuses, but she gets a key and comes in anyway.”</w:t>
       </w:r>
     </w:p>
     <w:p>
@@ -548,15 +583,37 @@
       </w:pPr>
       <w:r>
         <w:lastRenderedPageBreak/>
-        <w:t>Neither of them spoke for a while. The room felt heavier now, like the air itself carried the sadness they’d just felt. The jar sat between them on the floor, its shards glittering faintly in the lamplight.</w:t>
-      </w:r>
-    </w:p>
-    <w:p>
-      <w:pPr>
-        <w:ind w:firstLine="720"/>
-      </w:pPr>
-      <w:r>
-        <w:t>Gracie wiped at her eyes. “We have to help him somehow.”</w:t>
+        <w:t xml:space="preserve">Neither of them spoke for a while. The room felt heavier now, like the air itself carried the sadness they’d just felt. The jar </w:t>
+      </w:r>
+      <w:proofErr w:type="gramStart"/>
+      <w:r>
+        <w:t xml:space="preserve">sat </w:t>
+      </w:r>
+      <w:r>
+        <w:t>shattered</w:t>
+      </w:r>
+      <w:proofErr w:type="gramEnd"/>
+      <w:r>
+        <w:t xml:space="preserve"> </w:t>
+      </w:r>
+      <w:r>
+        <w:t>between them on the floor, its shards glittering faintly in the lamplight.</w:t>
+      </w:r>
+    </w:p>
+    <w:p>
+      <w:pPr>
+        <w:ind w:firstLine="720"/>
+      </w:pPr>
+      <w:r>
+        <w:t xml:space="preserve">Gracie </w:t>
+      </w:r>
+      <w:proofErr w:type="gramStart"/>
+      <w:r>
+        <w:t>wiped at</w:t>
+      </w:r>
+      <w:proofErr w:type="gramEnd"/>
+      <w:r>
+        <w:t xml:space="preserve"> her eyes. “We have to help him somehow.”</w:t>
       </w:r>
     </w:p>
     <w:p>
@@ -572,7 +629,15 @@
         <w:ind w:firstLine="720"/>
       </w:pPr>
       <w:r>
-        <w:t xml:space="preserve">Gracie shook her head. “No. No, if anything he needs it more. These are his memories—obviously—they </w:t>
+        <w:t xml:space="preserve">Gracie shook her head. “No. No, if anything he needs it more. These are his </w:t>
+      </w:r>
+      <w:proofErr w:type="gramStart"/>
+      <w:r>
+        <w:t>memories—obviously—</w:t>
+      </w:r>
+      <w:proofErr w:type="gramEnd"/>
+      <w:r>
+        <w:t xml:space="preserve">they </w:t>
       </w:r>
       <w:r>
         <w:rPr>
@@ -582,7 +647,17 @@
         <w:t>belong</w:t>
       </w:r>
       <w:r>
-        <w:t xml:space="preserve"> to him—” She froze mid-sentence, eyes widening as something clicked. “Wait. Do you think this is what Everdeen meant?”</w:t>
+        <w:t xml:space="preserve"> to him—” She froze mid-sentence, eyes widening as something clicked. “Wait. Do you think </w:t>
+      </w:r>
+      <w:r>
+        <w:rPr>
+          <w:i/>
+          <w:iCs/>
+        </w:rPr>
+        <w:t>this</w:t>
+      </w:r>
+      <w:r>
+        <w:t xml:space="preserve"> is what Everdeen meant?”</w:t>
       </w:r>
     </w:p>
     <w:p>
@@ -615,11 +690,835 @@
       <w:pPr>
         <w:ind w:firstLine="720"/>
       </w:pPr>
-    </w:p>
-    <w:p>
-      <w:pPr>
-        <w:ind w:firstLine="720"/>
-      </w:pPr>
+      <w:r>
+        <w:t>“Then that would mean that house…” Emma started.</w:t>
+      </w:r>
+    </w:p>
+    <w:p>
+      <w:pPr>
+        <w:ind w:firstLine="720"/>
+      </w:pPr>
+      <w:r>
+        <w:t>“Is full of kids’ memories,” Gracie finished quietly. “Their pain.”</w:t>
+      </w:r>
+    </w:p>
+    <w:p>
+      <w:pPr>
+        <w:ind w:firstLine="720"/>
+      </w:pPr>
+      <w:r>
+        <w:t>After a beat, s</w:t>
+      </w:r>
+      <w:r>
+        <w:t xml:space="preserve">omething </w:t>
+      </w:r>
+      <w:proofErr w:type="gramStart"/>
+      <w:r>
+        <w:t>sparked in</w:t>
+      </w:r>
+      <w:proofErr w:type="gramEnd"/>
+      <w:r>
+        <w:t xml:space="preserve"> </w:t>
+      </w:r>
+      <w:r>
+        <w:t>Gracie’s</w:t>
+      </w:r>
+      <w:r>
+        <w:t xml:space="preserve"> eyes. She dropped to the floor, collecting shards of glass and scooping them into her bag.</w:t>
+      </w:r>
+    </w:p>
+    <w:p>
+      <w:pPr>
+        <w:ind w:firstLine="720"/>
+      </w:pPr>
+      <w:r>
+        <w:t>“What are you doing?” Emma asked, still dizzy.</w:t>
+      </w:r>
+    </w:p>
+    <w:p>
+      <w:pPr>
+        <w:ind w:firstLine="720"/>
+      </w:pPr>
+      <w:r>
+        <w:t>“We’re going to help him. Lincoln, I mean. We’re going to give him his memories back.”</w:t>
+      </w:r>
+    </w:p>
+    <w:p>
+      <w:pPr>
+        <w:ind w:firstLine="720"/>
+      </w:pPr>
+      <w:r>
+        <w:t xml:space="preserve">Emma blinked. “Say what? We’re going to </w:t>
+      </w:r>
+      <w:r>
+        <w:rPr>
+          <w:i/>
+          <w:iCs/>
+        </w:rPr>
+        <w:t>what</w:t>
+      </w:r>
+      <w:r>
+        <w:t xml:space="preserve"> now?”</w:t>
+      </w:r>
+    </w:p>
+    <w:p>
+      <w:pPr>
+        <w:ind w:firstLine="720"/>
+      </w:pPr>
+      <w:r>
+        <w:t xml:space="preserve">“Give them back. If Everdeen took them out, there </w:t>
+      </w:r>
+      <w:proofErr w:type="gramStart"/>
+      <w:r>
+        <w:t>has to</w:t>
+      </w:r>
+      <w:proofErr w:type="gramEnd"/>
+      <w:r>
+        <w:t xml:space="preserve"> be a way to put them back in. And if we can figure it out for Lincoln, then we can do it for all the others too.”</w:t>
+      </w:r>
+    </w:p>
+    <w:p>
+      <w:pPr>
+        <w:ind w:firstLine="720"/>
+      </w:pPr>
+      <w:r>
+        <w:t xml:space="preserve">Emma swung her legs off the bed. “You want to go </w:t>
+      </w:r>
+      <w:r>
+        <w:rPr>
+          <w:i/>
+          <w:iCs/>
+        </w:rPr>
+        <w:t>back</w:t>
+      </w:r>
+      <w:r>
+        <w:t xml:space="preserve"> to that library? To get more of those things?”</w:t>
+      </w:r>
+    </w:p>
+    <w:p>
+      <w:pPr>
+        <w:ind w:firstLine="720"/>
+      </w:pPr>
+      <w:r>
+        <w:t>“Oh, come on. I know Everdeen was creepy and all, but we did it once. We can do it again.”</w:t>
+      </w:r>
+    </w:p>
+    <w:p>
+      <w:pPr>
+        <w:ind w:firstLine="720"/>
+      </w:pPr>
+      <w:r>
+        <w:t xml:space="preserve">“What if Lincoln doesn’t want them back?” Emma shot back. “What if none of them do? They </w:t>
+      </w:r>
+      <w:r>
+        <w:rPr>
+          <w:i/>
+          <w:iCs/>
+        </w:rPr>
+        <w:t>chose</w:t>
+      </w:r>
+      <w:r>
+        <w:t xml:space="preserve"> to give those memories up,</w:t>
+      </w:r>
+      <w:r>
+        <w:t xml:space="preserve"> w</w:t>
+      </w:r>
+      <w:r>
+        <w:t>hy should we just assume they want that pain again?”</w:t>
+      </w:r>
+    </w:p>
+    <w:p>
+      <w:pPr>
+        <w:ind w:firstLine="720"/>
+      </w:pPr>
+      <w:r>
+        <w:lastRenderedPageBreak/>
+        <w:t xml:space="preserve">Gracie froze. “Because those memories are </w:t>
+      </w:r>
+      <w:r>
+        <w:rPr>
+          <w:i/>
+          <w:iCs/>
+        </w:rPr>
+        <w:t>theirs.</w:t>
+      </w:r>
+      <w:r>
+        <w:t xml:space="preserve"> </w:t>
+      </w:r>
+      <w:r>
+        <w:t xml:space="preserve">They don’t belong in jars, stuffed away like some artifact. Some </w:t>
+      </w:r>
+      <w:proofErr w:type="gramStart"/>
+      <w:r>
+        <w:t>collection</w:t>
+      </w:r>
+      <w:proofErr w:type="gramEnd"/>
+      <w:r>
+        <w:t xml:space="preserve">. </w:t>
+      </w:r>
+      <w:r>
+        <w:t xml:space="preserve">Whether they like them or not, they’re a part of who they are. It’s what makes us… </w:t>
+      </w:r>
+      <w:r>
+        <w:rPr>
+          <w:i/>
+          <w:iCs/>
+        </w:rPr>
+        <w:t>us</w:t>
+      </w:r>
+      <w:r>
+        <w:t>.”</w:t>
+      </w:r>
+    </w:p>
+    <w:p>
+      <w:pPr>
+        <w:ind w:firstLine="720"/>
+      </w:pPr>
+      <w:r>
+        <w:t xml:space="preserve">“But they’re </w:t>
+      </w:r>
+      <w:r>
+        <w:rPr>
+          <w:i/>
+          <w:iCs/>
+        </w:rPr>
+        <w:t>dark</w:t>
+      </w:r>
+      <w:r>
+        <w:t xml:space="preserve"> memories,” Emma said, her voice rising. “Ones they wanted to forget. Isn’t that their choice? We’d be giving them back pain they </w:t>
+      </w:r>
+      <w:r>
+        <w:rPr>
+          <w:i/>
+          <w:iCs/>
+        </w:rPr>
+        <w:t>escaped</w:t>
+      </w:r>
+      <w:r>
+        <w:t xml:space="preserve"> from.”</w:t>
+      </w:r>
+    </w:p>
+    <w:p>
+      <w:pPr>
+        <w:ind w:firstLine="720"/>
+      </w:pPr>
+      <w:r>
+        <w:t>“You can’t be serious right now,” Gracie said, zipping her bag shut.</w:t>
+      </w:r>
+    </w:p>
+    <w:p>
+      <w:pPr>
+        <w:ind w:firstLine="720"/>
+      </w:pPr>
+      <w:r>
+        <w:t>“I am serious.”</w:t>
+      </w:r>
+    </w:p>
+    <w:p>
+      <w:pPr>
+        <w:ind w:firstLine="720"/>
+      </w:pPr>
+      <w:r>
+        <w:t>“There’s no easy button for your problems, Emma! No ghost can fix everything.”</w:t>
+      </w:r>
+    </w:p>
+    <w:p>
+      <w:pPr>
+        <w:ind w:firstLine="720"/>
+      </w:pPr>
+      <w:r>
+        <w:t xml:space="preserve">Emma laughed bitterly. “Apparently there is. </w:t>
+      </w:r>
+      <w:r>
+        <w:rPr>
+          <w:i/>
+          <w:iCs/>
+        </w:rPr>
+        <w:t>Apparently,</w:t>
+      </w:r>
+      <w:r>
+        <w:t xml:space="preserve"> Miss Everdeen </w:t>
+      </w:r>
+      <w:r>
+        <w:rPr>
+          <w:i/>
+          <w:iCs/>
+        </w:rPr>
+        <w:t>can</w:t>
+      </w:r>
+      <w:r>
+        <w:t>—as we just saw.”</w:t>
+      </w:r>
+    </w:p>
+    <w:p>
+      <w:pPr>
+        <w:ind w:firstLine="720"/>
+      </w:pPr>
+      <w:r>
+        <w:t xml:space="preserve">“You think that’s better?” Gracie’s eyes flashed. “You’ve seen what it’s done to Lincoln. To the others. They’re not </w:t>
+      </w:r>
+      <w:r>
+        <w:rPr>
+          <w:i/>
+          <w:iCs/>
+        </w:rPr>
+        <w:t>them</w:t>
+      </w:r>
+      <w:r>
+        <w:t xml:space="preserve"> anymore. They’re hollow. Missing pieces of themselves—and we literally know what those pieces are.” She patted her bag.</w:t>
+      </w:r>
+    </w:p>
+    <w:p>
+      <w:pPr>
+        <w:ind w:firstLine="720"/>
+      </w:pPr>
+      <w:r>
+        <w:t xml:space="preserve">Emma crossed her arms. “How would we even give it back? You think handing someone a broken jar’s </w:t>
+      </w:r>
+      <w:proofErr w:type="spellStart"/>
+      <w:r>
+        <w:t>gonna</w:t>
+      </w:r>
+      <w:proofErr w:type="spellEnd"/>
+      <w:r>
+        <w:t xml:space="preserve"> magically undo ghost juju?”</w:t>
+      </w:r>
+    </w:p>
+    <w:p>
+      <w:pPr>
+        <w:ind w:firstLine="720"/>
+      </w:pPr>
+      <w:r>
+        <w:t xml:space="preserve">“Maybe,” Gracie said, defiant. “Maybe Lincoln’s already feeling it, and we just don’t know yet. But we </w:t>
+      </w:r>
+      <w:proofErr w:type="gramStart"/>
+      <w:r>
+        <w:t>have to</w:t>
+      </w:r>
+      <w:proofErr w:type="gramEnd"/>
+      <w:r>
+        <w:t xml:space="preserve"> </w:t>
+      </w:r>
+      <w:r>
+        <w:rPr>
+          <w:i/>
+          <w:iCs/>
+        </w:rPr>
+        <w:t>try</w:t>
+      </w:r>
+      <w:r>
+        <w:t>.”</w:t>
+      </w:r>
+    </w:p>
+    <w:p>
+      <w:pPr>
+        <w:ind w:firstLine="720"/>
+      </w:pPr>
+      <w:r>
+        <w:t>Emma shook her head, heat rising to her face. “That’s not our choice.”</w:t>
+      </w:r>
+    </w:p>
+    <w:p>
+      <w:pPr>
+        <w:ind w:firstLine="720"/>
+      </w:pPr>
+      <w:r>
+        <w:t xml:space="preserve">“We can </w:t>
+      </w:r>
+      <w:r>
+        <w:rPr>
+          <w:i/>
+          <w:iCs/>
+        </w:rPr>
+        <w:t>help</w:t>
+      </w:r>
+      <w:r>
+        <w:t xml:space="preserve"> them, Emma! We can make them whole again. You can’t outrun pain forever—you </w:t>
+      </w:r>
+      <w:proofErr w:type="gramStart"/>
+      <w:r>
+        <w:t>have to</w:t>
+      </w:r>
+      <w:proofErr w:type="gramEnd"/>
+      <w:r>
+        <w:t xml:space="preserve"> face it—”</w:t>
+      </w:r>
+    </w:p>
+    <w:p>
+      <w:pPr>
+        <w:ind w:firstLine="720"/>
+      </w:pPr>
+      <w:r>
+        <w:t xml:space="preserve">“Oh yeah?” Emma cut her off. “And what do </w:t>
+      </w:r>
+      <w:r>
+        <w:rPr>
+          <w:i/>
+          <w:iCs/>
+        </w:rPr>
+        <w:t>you</w:t>
+      </w:r>
+      <w:r>
+        <w:t xml:space="preserve"> know about pain, huh? What does Miss Volleyball Girl, Miss Friends-With-Everyone, know about hurt?”</w:t>
+      </w:r>
+    </w:p>
+    <w:p>
+      <w:pPr>
+        <w:ind w:firstLine="720"/>
+      </w:pPr>
+      <w:r>
+        <w:t>Gracie took a step back. “You don’t know me—”</w:t>
+      </w:r>
+    </w:p>
+    <w:p>
+      <w:pPr>
+        <w:ind w:firstLine="720"/>
+      </w:pPr>
+      <w:r>
+        <w:t xml:space="preserve">“Yeah? </w:t>
+      </w:r>
+      <w:proofErr w:type="gramStart"/>
+      <w:r>
+        <w:t>Well</w:t>
+      </w:r>
+      <w:proofErr w:type="gramEnd"/>
+      <w:r>
+        <w:t xml:space="preserve"> you don’t know </w:t>
+      </w:r>
+      <w:r>
+        <w:rPr>
+          <w:i/>
+          <w:iCs/>
+        </w:rPr>
+        <w:t>me</w:t>
+      </w:r>
+      <w:r>
+        <w:t xml:space="preserve"> either!” Emma’s voice cracked. “You don’t know what I’ve been through. You don’t know what it’s like to lose your mom, to move from city to city, </w:t>
+      </w:r>
+      <w:r>
+        <w:t xml:space="preserve">struggling to fit in. Struggling to hold onto </w:t>
+      </w:r>
+      <w:r>
+        <w:rPr>
+          <w:i/>
+          <w:iCs/>
+        </w:rPr>
+        <w:t xml:space="preserve">any </w:t>
+      </w:r>
+      <w:r>
+        <w:t>friendship when you do, because your dad just moves to a new city the next year</w:t>
+      </w:r>
+      <w:r>
+        <w:t>!</w:t>
+      </w:r>
+    </w:p>
+    <w:p>
+      <w:pPr>
+        <w:ind w:firstLine="720"/>
+      </w:pPr>
+      <w:r>
+        <w:t xml:space="preserve">And you </w:t>
+      </w:r>
+      <w:proofErr w:type="gramStart"/>
+      <w:r>
+        <w:t>definitely</w:t>
+      </w:r>
+      <w:r>
+        <w:t xml:space="preserve"> don’t</w:t>
+      </w:r>
+      <w:proofErr w:type="gramEnd"/>
+      <w:r>
+        <w:t xml:space="preserve"> know what it felt like when Everdeen offered to take my pain away—how I </w:t>
+      </w:r>
+      <w:r>
+        <w:rPr>
+          <w:i/>
+          <w:iCs/>
+        </w:rPr>
+        <w:t>almost said yes.</w:t>
+      </w:r>
+      <w:r>
+        <w:t xml:space="preserve"> How I</w:t>
+      </w:r>
+      <w:r>
+        <w:t>’m</w:t>
+      </w:r>
+      <w:r>
+        <w:t xml:space="preserve"> </w:t>
+      </w:r>
+      <w:r>
+        <w:rPr>
+          <w:i/>
+          <w:iCs/>
+        </w:rPr>
+        <w:t>still</w:t>
+      </w:r>
+      <w:r>
+        <w:t xml:space="preserve"> think</w:t>
+      </w:r>
+      <w:r>
+        <w:t>ing</w:t>
+      </w:r>
+      <w:r>
+        <w:t xml:space="preserve"> about saying yes.” Her jaw trembled. “And if you found </w:t>
+      </w:r>
+      <w:r>
+        <w:rPr>
+          <w:i/>
+          <w:iCs/>
+        </w:rPr>
+        <w:t>my</w:t>
+      </w:r>
+      <w:r>
+        <w:t xml:space="preserve"> jar in that library, I wouldn’t want it back. I’d want it locked away. </w:t>
+      </w:r>
+      <w:r>
+        <w:rPr>
+          <w:i/>
+          <w:iCs/>
+        </w:rPr>
+        <w:t>Forever.</w:t>
+      </w:r>
+      <w:r>
+        <w:t>”</w:t>
+      </w:r>
+    </w:p>
+    <w:p>
+      <w:pPr>
+        <w:ind w:firstLine="720"/>
+      </w:pPr>
+      <w:r>
+        <w:lastRenderedPageBreak/>
+        <w:t>Gracie’s eyes softened. “Emma—”</w:t>
+      </w:r>
+    </w:p>
+    <w:p>
+      <w:pPr>
+        <w:ind w:firstLine="720"/>
+      </w:pPr>
+      <w:r>
+        <w:t>“No.” Emma’s voice broke. “You know what? Get out.”</w:t>
+      </w:r>
+    </w:p>
+    <w:p>
+      <w:pPr>
+        <w:ind w:firstLine="720"/>
+      </w:pPr>
+      <w:r>
+        <w:t>Gracie didn’t move.</w:t>
+      </w:r>
+    </w:p>
+    <w:p>
+      <w:pPr>
+        <w:ind w:firstLine="720"/>
+      </w:pPr>
+      <w:r>
+        <w:t xml:space="preserve">Emma pointed </w:t>
+      </w:r>
+      <w:proofErr w:type="gramStart"/>
+      <w:r>
+        <w:t>to</w:t>
+      </w:r>
+      <w:proofErr w:type="gramEnd"/>
+      <w:r>
+        <w:t xml:space="preserve"> the door. “You want to ‘help’ Lincoln, fine. You want to play ghost hunter and ‘save’ everyone else, fine. But I’m done.”</w:t>
+      </w:r>
+    </w:p>
+    <w:p>
+      <w:pPr>
+        <w:ind w:firstLine="720"/>
+      </w:pPr>
+      <w:r>
+        <w:t xml:space="preserve">Gracie’s jaw clenched. </w:t>
+      </w:r>
+      <w:r>
+        <w:t xml:space="preserve">“Fine,” </w:t>
+      </w:r>
+      <w:proofErr w:type="gramStart"/>
+      <w:r>
+        <w:t>She</w:t>
+      </w:r>
+      <w:proofErr w:type="gramEnd"/>
+      <w:r>
+        <w:t xml:space="preserve"> said, her voice tight. “You want me to go? Then I’ll go. But before I do…”</w:t>
+      </w:r>
+    </w:p>
+    <w:p>
+      <w:pPr>
+        <w:ind w:firstLine="720"/>
+      </w:pPr>
+      <w:r>
+        <w:t xml:space="preserve">She crouched, rolling up her pant leg. Emma </w:t>
+      </w:r>
+      <w:r>
+        <w:t>squinted</w:t>
+      </w:r>
+      <w:r>
+        <w:t>, confused—until she saw them.</w:t>
+      </w:r>
+      <w:r>
+        <w:t xml:space="preserve"> </w:t>
+      </w:r>
+      <w:r>
+        <w:t>Straight, pale scars ran up Gracie’s calf in neat, deliberate lines.</w:t>
+      </w:r>
+    </w:p>
+    <w:p>
+      <w:pPr>
+        <w:ind w:firstLine="720"/>
+      </w:pPr>
+      <w:r>
+        <w:t xml:space="preserve">Emma’s breath caught. </w:t>
+      </w:r>
+    </w:p>
+    <w:p>
+      <w:pPr>
+        <w:ind w:firstLine="720"/>
+      </w:pPr>
+      <w:r>
+        <w:t>“You think I don’t know pain?” Gracie said quietly. “You think I don’t know hurt? You’re wrong.”</w:t>
+      </w:r>
+    </w:p>
+    <w:p>
+      <w:pPr>
+        <w:ind w:firstLine="720"/>
+      </w:pPr>
+      <w:r>
+        <w:t>She pulled the fabric back down, stood, and looked anywhere but at Emma. A single tear slipped down her cheek; she wiped it away before turning back, her eyes fierce again.</w:t>
+      </w:r>
+    </w:p>
+    <w:p>
+      <w:pPr>
+        <w:ind w:firstLine="720"/>
+      </w:pPr>
+      <w:r>
+        <w:t xml:space="preserve">“Our painful memories—they’re just as real as the happy ones. </w:t>
+      </w:r>
+      <w:r>
+        <w:t>Just as important.</w:t>
+      </w:r>
+      <w:r>
+        <w:t xml:space="preserve"> </w:t>
+      </w:r>
+      <w:r>
+        <w:t>You don’t get one without the other.</w:t>
+      </w:r>
+      <w:r>
+        <w:t xml:space="preserve"> That’s life.</w:t>
+      </w:r>
+      <w:r>
+        <w:t xml:space="preserve">” Her voice </w:t>
+      </w:r>
+      <w:r>
+        <w:t>trembled</w:t>
+      </w:r>
+      <w:r>
+        <w:t xml:space="preserve">, but she didn’t stop. “It sucks. It </w:t>
+      </w:r>
+      <w:r>
+        <w:rPr>
+          <w:i/>
+          <w:iCs/>
+        </w:rPr>
+        <w:t>hurts.</w:t>
+      </w:r>
+      <w:r>
+        <w:t xml:space="preserve"> And yeah, some people </w:t>
+      </w:r>
+      <w:r>
+        <w:t>have</w:t>
+      </w:r>
+      <w:r>
+        <w:t xml:space="preserve"> it worse</w:t>
+      </w:r>
+      <w:r>
+        <w:t xml:space="preserve"> </w:t>
+      </w:r>
+      <w:r>
+        <w:t>than</w:t>
+      </w:r>
+      <w:r>
+        <w:t xml:space="preserve"> others.</w:t>
+      </w:r>
+      <w:r>
+        <w:t xml:space="preserve"> But you’re not the only one trying to breathe through it</w:t>
+      </w:r>
+      <w:r>
+        <w:t>—</w:t>
+      </w:r>
+      <w:r>
+        <w:rPr>
+          <w:i/>
+          <w:iCs/>
+        </w:rPr>
+        <w:t>suffering</w:t>
+      </w:r>
+      <w:r>
+        <w:t xml:space="preserve"> is a shared experience.</w:t>
+      </w:r>
+      <w:r>
+        <w:t>”</w:t>
+      </w:r>
+    </w:p>
+    <w:p>
+      <w:pPr>
+        <w:ind w:firstLine="720"/>
+      </w:pPr>
+      <w:r>
+        <w:t>Emma said nothing.</w:t>
+      </w:r>
+    </w:p>
+    <w:p>
+      <w:pPr>
+        <w:ind w:firstLine="720"/>
+      </w:pPr>
+      <w:r>
+        <w:t xml:space="preserve">Gracie’s voice softened, almost like she was reciting something she’d had to hear herself once. “You can’t just give your pain away. You </w:t>
+      </w:r>
+      <w:proofErr w:type="gramStart"/>
+      <w:r>
+        <w:t>have to</w:t>
+      </w:r>
+      <w:proofErr w:type="gramEnd"/>
+      <w:r>
+        <w:t xml:space="preserve"> face it. Learn from it. </w:t>
+      </w:r>
+      <w:r>
+        <w:t xml:space="preserve">Learn to deal with it. </w:t>
+      </w:r>
+      <w:r>
+        <w:t xml:space="preserve">Or it </w:t>
+      </w:r>
+      <w:r>
+        <w:t xml:space="preserve">will </w:t>
+      </w:r>
+      <w:r>
+        <w:t>eat you alive.”</w:t>
+      </w:r>
+    </w:p>
+    <w:p>
+      <w:pPr>
+        <w:ind w:firstLine="720"/>
+      </w:pPr>
+      <w:r>
+        <w:t>She took a shaky breath, eyes glistening. “</w:t>
+      </w:r>
+      <w:r>
+        <w:t>And t</w:t>
+      </w:r>
+      <w:r>
+        <w:t xml:space="preserve">here are ways to deal with it, you know. People who </w:t>
+      </w:r>
+      <w:r>
+        <w:t xml:space="preserve">can </w:t>
+      </w:r>
+      <w:r>
+        <w:t xml:space="preserve">help. </w:t>
+      </w:r>
+      <w:r>
+        <w:t xml:space="preserve">Friends. Coaches. </w:t>
+      </w:r>
+      <w:r>
+        <w:t xml:space="preserve">Family. </w:t>
+      </w:r>
+      <w:r>
+        <w:t xml:space="preserve">Therapist. </w:t>
+      </w:r>
+      <w:r>
+        <w:t xml:space="preserve">Life isn’t </w:t>
+      </w:r>
+      <w:proofErr w:type="gramStart"/>
+      <w:r>
+        <w:t>easy—</w:t>
+      </w:r>
+      <w:proofErr w:type="gramEnd"/>
+      <w:r>
+        <w:t xml:space="preserve">it’s </w:t>
+      </w:r>
+      <w:r>
+        <w:rPr>
+          <w:i/>
+          <w:iCs/>
+        </w:rPr>
+        <w:t>never</w:t>
+      </w:r>
+      <w:r>
+        <w:t xml:space="preserve"> easy</w:t>
+      </w:r>
+      <w:r>
+        <w:t xml:space="preserve">. There will always be something. But you </w:t>
+      </w:r>
+      <w:proofErr w:type="gramStart"/>
+      <w:r>
+        <w:t>have to</w:t>
+      </w:r>
+      <w:proofErr w:type="gramEnd"/>
+      <w:r>
+        <w:t xml:space="preserve"> be brave. </w:t>
+      </w:r>
+      <w:proofErr w:type="gramStart"/>
+      <w:r>
+        <w:t>Have to</w:t>
+      </w:r>
+      <w:proofErr w:type="gramEnd"/>
+      <w:r>
+        <w:t xml:space="preserve"> be strong. Try and see the beauty through the trees.”</w:t>
+      </w:r>
+    </w:p>
+    <w:p>
+      <w:pPr>
+        <w:ind w:firstLine="720"/>
+      </w:pPr>
+      <w:r>
+        <w:t>Gracie’s voice went small. “</w:t>
+      </w:r>
+      <w:r>
+        <w:t>Connections, people—</w:t>
+      </w:r>
+      <w:r>
+        <w:rPr>
+          <w:i/>
+          <w:iCs/>
+        </w:rPr>
+        <w:t xml:space="preserve">good </w:t>
+      </w:r>
+      <w:r>
+        <w:t>people… t</w:t>
+      </w:r>
+      <w:r>
+        <w:t>hey make it worth it.”</w:t>
+      </w:r>
+    </w:p>
+    <w:p>
+      <w:pPr>
+        <w:ind w:firstLine="720"/>
+      </w:pPr>
+      <w:r>
+        <w:t>Silence filled the room.</w:t>
+      </w:r>
+    </w:p>
+    <w:p>
+      <w:pPr>
+        <w:ind w:firstLine="720"/>
+      </w:pPr>
+      <w:r>
+        <w:t>Then she slung her bag over her shoulder, jaw tight. “I’ll figure out how to help Lincoln. With or without you.”</w:t>
+      </w:r>
+    </w:p>
+    <w:p>
+      <w:pPr>
+        <w:ind w:firstLine="720"/>
+      </w:pPr>
+      <w:r>
+        <w:lastRenderedPageBreak/>
+        <w:t>She didn’t wait for a reply</w:t>
+      </w:r>
+      <w:r>
+        <w:t xml:space="preserve"> as the </w:t>
+      </w:r>
+      <w:r>
+        <w:t>door clicked behind her.</w:t>
+      </w:r>
     </w:p>
     <w:sectPr>
       <w:pgSz w:w="12240" w:h="15840"/>
@@ -1285,6 +2184,7 @@
   <w:style w:type="character" w:default="1" w:styleId="DefaultParagraphFont">
     <w:name w:val="Default Paragraph Font"/>
     <w:uiPriority w:val="1"/>
+    <w:semiHidden/>
     <w:unhideWhenUsed/>
   </w:style>
   <w:style w:type="table" w:default="1" w:styleId="TableNormal">

</xml_diff>